<commit_message>
PID DOCUMENT (UPDATE 31/01)
Please include report framework and correct any spelling errors along the way. Thanks
</commit_message>
<xml_diff>
--- a/Golden Axe Beats PID Document.docx
+++ b/Golden Axe Beats PID Document.docx
@@ -313,15 +313,7 @@
         <w:t xml:space="preserve">Among our team we have a mixed variation of skills, including software developing and multimedia. Having giving the team their chosen field of work, we would have a mixture of videographers, camera operators, editors and colour graders for cinematic style filming. We also have team members who have a keen interest towards the supervising of the audio and sound, making use of designing applications that allow us to add sounds to visuals. </w:t>
       </w:r>
       <w:r>
-        <w:t xml:space="preserve">For the software applications of the project, this can consist of improving the website application and even creating </w:t>
-      </w:r>
-      <w:proofErr w:type="gramStart"/>
-      <w:r>
-        <w:t>a</w:t>
-      </w:r>
-      <w:proofErr w:type="gramEnd"/>
-      <w:r>
-        <w:t xml:space="preserve"> application where the user can listen to the </w:t>
+        <w:t xml:space="preserve">For the software applications of the project, this can consist of improving the website application and even creating a application where the user can listen to the </w:t>
       </w:r>
       <w:r>
         <w:t>music in a much more unique</w:t>
@@ -697,7 +689,6 @@
         </w:numPr>
       </w:pPr>
       <w:r>
-        <w:lastRenderedPageBreak/>
         <w:t>Windows operating system</w:t>
       </w:r>
     </w:p>
@@ -861,7 +852,6 @@
     <w:p/>
     <w:p>
       <w:r>
-        <w:lastRenderedPageBreak/>
         <w:t xml:space="preserve">I will also be arranging a GITHUB account in which we can all clone, upload, and edit files from any location.  This will be a useful tool for collecting information and collaborating with the whole group. </w:t>
       </w:r>
     </w:p>
@@ -941,23 +931,7 @@
           <w:b/>
           <w:i/>
         </w:rPr>
-        <w:t xml:space="preserve">John – Michael </w:t>
-      </w:r>
-      <w:proofErr w:type="spellStart"/>
-      <w:r>
-        <w:rPr>
-          <w:b/>
-          <w:i/>
-        </w:rPr>
-        <w:t>Charczuk</w:t>
-      </w:r>
-      <w:proofErr w:type="spellEnd"/>
-      <w:r>
-        <w:rPr>
-          <w:b/>
-          <w:i/>
-        </w:rPr>
-        <w:t xml:space="preserve"> (Video editing) - </w:t>
+        <w:t xml:space="preserve">John – Michael Charczuk (Video editing) - </w:t>
       </w:r>
       <w:r>
         <w:rPr>
@@ -1058,15 +1032,7 @@
     </w:p>
     <w:p>
       <w:r>
-        <w:t xml:space="preserve">Throughout this project and during group discussion, tasks were pre </w:t>
-      </w:r>
-      <w:proofErr w:type="gramStart"/>
-      <w:r>
-        <w:t>planned to be targeted</w:t>
-      </w:r>
-      <w:proofErr w:type="gramEnd"/>
-      <w:r>
-        <w:t xml:space="preserve"> within to be completed and then allocated to individual members. I felt that my strengths were in the web development side of the project for us to create and upload a running website which would be fully about the key aspects of idea. </w:t>
+        <w:t xml:space="preserve">Throughout this project and during group discussion, tasks were pre planned to be targeted within to be completed and then allocated to individual members. I felt that my strengths were in the web development side of the project for us to create and upload a running website which would be fully about the key aspects of idea. </w:t>
       </w:r>
     </w:p>
     <w:p/>
@@ -1080,11 +1046,7 @@
       </w:r>
       <w:proofErr w:type="spellEnd"/>
       <w:r>
-        <w:t xml:space="preserve"> felt this role would be ideal in order for </w:t>
-      </w:r>
-      <w:r>
-        <w:lastRenderedPageBreak/>
-        <w:t xml:space="preserve">me to use and grow knowledge. I felt that </w:t>
+        <w:t xml:space="preserve"> felt this role would be ideal in order for me to use and grow knowledge. I felt that </w:t>
       </w:r>
       <w:proofErr w:type="spellStart"/>
       <w:r>
@@ -1451,14 +1413,7 @@
         <w:rPr>
           <w:rFonts w:cs="Arial"/>
         </w:rPr>
-        <w:t xml:space="preserve">Time; the two-month window that we have is probably the minimal amount of time required to complete the necessary pre-production, production, and post-production stages to a professional standard. The fact the production team for the filming process is only made up of two individuals will add to the difficulty. There’s a lot to be done in this short space of time, from filling out the necessary pre-production paperwork, to shooting the productions and completing a final </w:t>
-      </w:r>
-      <w:r>
-        <w:rPr>
-          <w:rFonts w:cs="Arial"/>
-        </w:rPr>
-        <w:lastRenderedPageBreak/>
-        <w:t xml:space="preserve">edit that the client is content with. </w:t>
+        <w:t xml:space="preserve">Time; the two-month window that we have is probably the minimal amount of time required to complete the necessary pre-production, production, and post-production stages to a professional standard. The fact the production team for the filming process is only made up of two individuals will add to the difficulty. There’s a lot to be done in this short space of time, from filling out the necessary pre-production paperwork, to shooting the productions and completing a final edit that the client is content with. </w:t>
       </w:r>
       <w:r>
         <w:rPr>
@@ -1479,21 +1434,7 @@
         <w:rPr>
           <w:rFonts w:cs="Arial"/>
         </w:rPr>
-        <w:t xml:space="preserve"> is a student production and because of that we will be working on a minuet budget. This will likely limit the overall standard of the finished product, </w:t>
-      </w:r>
-      <w:proofErr w:type="gramStart"/>
-      <w:r>
-        <w:rPr>
-          <w:rFonts w:cs="Arial"/>
-        </w:rPr>
-        <w:t>effecting</w:t>
-      </w:r>
-      <w:proofErr w:type="gramEnd"/>
-      <w:r>
-        <w:rPr>
-          <w:rFonts w:cs="Arial"/>
-        </w:rPr>
-        <w:t xml:space="preserve"> everything from quality of equipment, the size of the crew and the locations we can gain access to. </w:t>
+        <w:t xml:space="preserve"> is a student production and because of that we will be working on a minuet budget. This will likely limit the overall standard of the finished product, effecting everything from quality of equipment, the size of the crew and the locations we can gain access to. </w:t>
       </w:r>
       <w:r>
         <w:rPr>
@@ -1685,7 +1626,6 @@
         </w:numPr>
       </w:pPr>
       <w:r>
-        <w:lastRenderedPageBreak/>
         <w:t xml:space="preserve">Must understand that everyone is still human beings, and that he must look at things from their perspective, including his own. </w:t>
       </w:r>
     </w:p>
@@ -1961,7 +1901,6 @@
         <w:rPr>
           <w:b/>
         </w:rPr>
-        <w:lastRenderedPageBreak/>
         <w:t>Reporting Framework</w:t>
       </w:r>
     </w:p>
@@ -1977,9 +1916,578 @@
       <w:pPr>
         <w:jc w:val="center"/>
       </w:pPr>
+      <w:r>
+        <w:t xml:space="preserve">For this section we have all included our inputs on how we will manage and document our progress towards the project. As a team, we have to document our own individual tasks, as this shows a demonstration in good organising skills. </w:t>
+      </w:r>
+    </w:p>
+    <w:p>
+      <w:pPr>
+        <w:jc w:val="center"/>
+      </w:pPr>
+    </w:p>
+    <w:p>
+      <w:pPr>
+        <w:rPr>
+          <w:b/>
+          <w:i/>
+        </w:rPr>
+      </w:pPr>
+      <w:r>
+        <w:rPr>
+          <w:b/>
+          <w:i/>
+        </w:rPr>
+        <w:t xml:space="preserve">Aamir Ghani </w:t>
+      </w:r>
+    </w:p>
+    <w:p>
+      <w:r>
+        <w:t xml:space="preserve">I plan on writing my project diary as a daily routine, as this will keep me on track on the day-to-day basis of the project. Reason being is that I have always been comfortable writing journals everyday for my gym and fitness work, and tracking daily also allows me to keep up-to-date with the tasks carried out, and at the moment of time, how I also felt about the tasks. So everyday I will write </w:t>
+      </w:r>
       <w:bookmarkStart w:id="0" w:name="_GoBack"/>
       <w:bookmarkEnd w:id="0"/>
-    </w:p>
+      <w:r>
+        <w:t xml:space="preserve">down exactly how my day consisted off, and as the weeks go by, I’ll evaluate the previous journals, and reflect on how things have changed. I also plan to have sticky notes available on my wall to remind me of the tasks involved. I plan on producing to-do lists before carrying out any tasks, as this helps me be more prepared and organised. I will also produce a reflective report, where I will project my own input on how the project went. As the project report goes, we all have to contribute towards this, as this will demonstrate our skills and techniques as a team. In the end of week 14, we have to present our findings and the project through the use of a presentation. </w:t>
+      </w:r>
+    </w:p>
+    <w:p/>
+    <w:p>
+      <w:pPr>
+        <w:rPr>
+          <w:b/>
+          <w:i/>
+        </w:rPr>
+      </w:pPr>
+      <w:proofErr w:type="spellStart"/>
+      <w:r>
+        <w:rPr>
+          <w:b/>
+          <w:i/>
+        </w:rPr>
+        <w:t>Usman</w:t>
+      </w:r>
+      <w:proofErr w:type="spellEnd"/>
+      <w:r>
+        <w:rPr>
+          <w:b/>
+          <w:i/>
+        </w:rPr>
+        <w:t xml:space="preserve"> Ashraf</w:t>
+      </w:r>
+    </w:p>
+    <w:p>
+      <w:pPr>
+        <w:tabs>
+          <w:tab w:val="left" w:pos="916"/>
+          <w:tab w:val="left" w:pos="1832"/>
+          <w:tab w:val="left" w:pos="2748"/>
+          <w:tab w:val="left" w:pos="3664"/>
+          <w:tab w:val="left" w:pos="4580"/>
+          <w:tab w:val="left" w:pos="5496"/>
+          <w:tab w:val="left" w:pos="6412"/>
+          <w:tab w:val="left" w:pos="7328"/>
+          <w:tab w:val="left" w:pos="8244"/>
+          <w:tab w:val="left" w:pos="9160"/>
+          <w:tab w:val="left" w:pos="10076"/>
+          <w:tab w:val="left" w:pos="10992"/>
+          <w:tab w:val="left" w:pos="11908"/>
+          <w:tab w:val="left" w:pos="12824"/>
+          <w:tab w:val="left" w:pos="13740"/>
+          <w:tab w:val="left" w:pos="14656"/>
+        </w:tabs>
+        <w:rPr>
+          <w:rFonts w:cs="Courier"/>
+          <w:color w:val="000000"/>
+        </w:rPr>
+      </w:pPr>
+      <w:r>
+        <w:rPr>
+          <w:rFonts w:cs="Courier"/>
+          <w:color w:val="000000"/>
+        </w:rPr>
+        <w:t xml:space="preserve">As the project manager, I must be very organised, which means I must stick to my own schedules, and also the teams schedule. Along the way I must also keep my progression and work in writing to show as evidence of the work that is being done.   As for my reporting, it will be done via a personal journal. This journal will be updated every time there is work done which is worth reporting, I may not be doing work on a daily basis (weekends for example) therefor it will not be a daily journal, but rather one that gets updated often and frequently depending on what needs done and what work has been implemented. This is a way to express my thinking and how I came up with the ideas that I did, also it helps me reflect on the decisions I made earlier in the project which will help me going forward.   Secondly, I will be creating a reflective report, which I will start closer to the end of the project, and I will be looking closely at my journal to include key points. This report will consist of how the project went, the planning and thinking behind the project, and everyone’s roles and how they contributed towards the project and the end goal. It will also include what things we would have changed looking back and what aspects did not go so well. We are human after all and some mistakes will more than likely be made along the way. </w:t>
+      </w:r>
+    </w:p>
+    <w:p/>
+    <w:p/>
+    <w:p>
+      <w:pPr>
+        <w:jc w:val="center"/>
+        <w:rPr>
+          <w:b/>
+        </w:rPr>
+      </w:pPr>
+    </w:p>
+    <w:p>
+      <w:pPr>
+        <w:jc w:val="center"/>
+        <w:rPr>
+          <w:b/>
+        </w:rPr>
+      </w:pPr>
+    </w:p>
+    <w:p>
+      <w:pPr>
+        <w:jc w:val="center"/>
+        <w:rPr>
+          <w:b/>
+        </w:rPr>
+      </w:pPr>
+    </w:p>
+    <w:p>
+      <w:pPr>
+        <w:jc w:val="center"/>
+        <w:rPr>
+          <w:b/>
+        </w:rPr>
+      </w:pPr>
+    </w:p>
+    <w:p>
+      <w:pPr>
+        <w:jc w:val="center"/>
+        <w:rPr>
+          <w:b/>
+        </w:rPr>
+      </w:pPr>
+    </w:p>
+    <w:p>
+      <w:pPr>
+        <w:jc w:val="center"/>
+        <w:rPr>
+          <w:b/>
+        </w:rPr>
+      </w:pPr>
+    </w:p>
+    <w:p>
+      <w:pPr>
+        <w:jc w:val="center"/>
+        <w:rPr>
+          <w:b/>
+        </w:rPr>
+      </w:pPr>
+    </w:p>
+    <w:p>
+      <w:pPr>
+        <w:jc w:val="center"/>
+      </w:pPr>
+      <w:r>
+        <w:rPr>
+          <w:b/>
+        </w:rPr>
+        <w:t>Schedule</w:t>
+      </w:r>
+      <w:r>
+        <w:rPr>
+          <w:b/>
+        </w:rPr>
+        <w:br/>
+      </w:r>
+      <w:r>
+        <w:rPr>
+          <w:b/>
+        </w:rPr>
+        <w:br/>
+      </w:r>
+      <w:r>
+        <w:t xml:space="preserve">Along with this document we have included a Gantt </w:t>
+      </w:r>
+      <w:proofErr w:type="gramStart"/>
+      <w:r>
+        <w:t>Chart</w:t>
+      </w:r>
+      <w:proofErr w:type="gramEnd"/>
+      <w:r>
+        <w:t xml:space="preserve"> and an action plan to demonstrate that we as a team can construct and organise the project. We will follow the guidelines along with the Gantt </w:t>
+      </w:r>
+      <w:proofErr w:type="gramStart"/>
+      <w:r>
+        <w:t>Chart</w:t>
+      </w:r>
+      <w:proofErr w:type="gramEnd"/>
+      <w:r>
+        <w:t xml:space="preserve">, as this gives us the indication to when each task should be completed each week. The Action Plan is an in-depth understanding of the Gantt </w:t>
+      </w:r>
+      <w:proofErr w:type="gramStart"/>
+      <w:r>
+        <w:t>Chart</w:t>
+      </w:r>
+      <w:proofErr w:type="gramEnd"/>
+      <w:r>
+        <w:t xml:space="preserve">, In regards to the deadline, dates, who is responsible to having tasks completed etc. </w:t>
+      </w:r>
+    </w:p>
+    <w:p>
+      <w:pPr>
+        <w:jc w:val="center"/>
+      </w:pPr>
+    </w:p>
+    <w:p>
+      <w:pPr>
+        <w:jc w:val="center"/>
+      </w:pPr>
+    </w:p>
+    <w:p>
+      <w:pPr>
+        <w:jc w:val="center"/>
+      </w:pPr>
+      <w:r>
+        <w:rPr>
+          <w:sz w:val="48"/>
+          <w:szCs w:val="48"/>
+        </w:rPr>
+        <w:t>The Golden Rules</w:t>
+      </w:r>
+    </w:p>
+    <w:p/>
+    <w:p>
+      <w:r>
+        <w:t xml:space="preserve">These are the Golden Rules that must be followed by each individual participating within the group project. Once the participants sign the lever of this document, we agree that we will do our absolute best to provide craftsmanship among our chosen field of study. </w:t>
+      </w:r>
+    </w:p>
+    <w:p/>
+    <w:p>
+      <w:r>
+        <w:t>Goals:</w:t>
+      </w:r>
+    </w:p>
+    <w:p/>
+    <w:p>
+      <w:pPr>
+        <w:pStyle w:val="ListParagraph"/>
+        <w:numPr>
+          <w:ilvl w:val="0"/>
+          <w:numId w:val="4"/>
+        </w:numPr>
+      </w:pPr>
+      <w:r>
+        <w:t xml:space="preserve">At any meeting, one person should allow others to speak fairly, and in their own time. Anyone caught disrupting anyone deliberately will be told to leave the meetings, unless this is a script that we planning on recording for our portfolio. </w:t>
+      </w:r>
+    </w:p>
+    <w:p>
+      <w:pPr>
+        <w:pStyle w:val="ListParagraph"/>
+      </w:pPr>
+    </w:p>
+    <w:p>
+      <w:pPr>
+        <w:pStyle w:val="ListParagraph"/>
+        <w:numPr>
+          <w:ilvl w:val="0"/>
+          <w:numId w:val="4"/>
+        </w:numPr>
+      </w:pPr>
+      <w:r>
+        <w:t xml:space="preserve">Creative thinking is mandatory when working on any projects within Golden Axe Beats. Projecting ideas can contribute towards our goal of creative video and music making. </w:t>
+      </w:r>
+    </w:p>
+    <w:p/>
+    <w:p>
+      <w:pPr>
+        <w:pStyle w:val="ListParagraph"/>
+        <w:numPr>
+          <w:ilvl w:val="0"/>
+          <w:numId w:val="3"/>
+        </w:numPr>
+      </w:pPr>
+      <w:r>
+        <w:t>If something doesn’t make any sense, we have the right to ask or to repeat what was said.</w:t>
+      </w:r>
+    </w:p>
+    <w:p>
+      <w:pPr>
+        <w:pStyle w:val="ListParagraph"/>
+      </w:pPr>
+    </w:p>
+    <w:p>
+      <w:pPr>
+        <w:pStyle w:val="ListParagraph"/>
+        <w:numPr>
+          <w:ilvl w:val="0"/>
+          <w:numId w:val="3"/>
+        </w:numPr>
+      </w:pPr>
+      <w:r>
+        <w:t xml:space="preserve">All team members will maintain effective and consistence means of communication with one another. If one is unavailable to communicate via group project chat room, we can communicate privately through instant messaging or phone call. </w:t>
+      </w:r>
+    </w:p>
+    <w:p>
+      <w:pPr>
+        <w:pStyle w:val="ListParagraph"/>
+      </w:pPr>
+    </w:p>
+    <w:p>
+      <w:pPr>
+        <w:pStyle w:val="ListParagraph"/>
+        <w:numPr>
+          <w:ilvl w:val="0"/>
+          <w:numId w:val="3"/>
+        </w:numPr>
+      </w:pPr>
+      <w:r>
+        <w:t xml:space="preserve">All project team members will have access to the project plan, and will be aware of the tasks and dates printed on the document. The Project Plan must be updated by each of the members within the group, as we are not responsible for other member’s work. </w:t>
+      </w:r>
+    </w:p>
+    <w:p>
+      <w:pPr>
+        <w:pStyle w:val="ListParagraph"/>
+      </w:pPr>
+    </w:p>
+    <w:p>
+      <w:pPr>
+        <w:pStyle w:val="ListParagraph"/>
+        <w:numPr>
+          <w:ilvl w:val="0"/>
+          <w:numId w:val="3"/>
+        </w:numPr>
+      </w:pPr>
+      <w:r>
+        <w:t xml:space="preserve">All individual points made will be taken into consideration and then discussed with the rest of the group. </w:t>
+      </w:r>
+    </w:p>
+    <w:p/>
+    <w:p>
+      <w:pPr>
+        <w:pStyle w:val="ListParagraph"/>
+        <w:numPr>
+          <w:ilvl w:val="0"/>
+          <w:numId w:val="3"/>
+        </w:numPr>
+      </w:pPr>
+      <w:r>
+        <w:t xml:space="preserve">Every meeting, we will recall the last meeting notes, and check to see if the tasks have been completed. We all have to take notes from each meeting. With details of the tasks put towards the individual within the team, they need a reminder about their tasks for the project. </w:t>
+      </w:r>
+    </w:p>
+    <w:p/>
+    <w:p>
+      <w:pPr>
+        <w:pStyle w:val="ListParagraph"/>
+        <w:numPr>
+          <w:ilvl w:val="0"/>
+          <w:numId w:val="3"/>
+        </w:numPr>
+      </w:pPr>
+      <w:r>
+        <w:t>All tasks should be documented individually with the intention of producing a piece of work that they can contribute towards their portfolio. Each individual person within the group is responsible to let everyone else know within the group that their task has been completed via communication through the chat room.</w:t>
+      </w:r>
+    </w:p>
+    <w:p/>
+    <w:p>
+      <w:pPr>
+        <w:pStyle w:val="ListParagraph"/>
+        <w:numPr>
+          <w:ilvl w:val="0"/>
+          <w:numId w:val="3"/>
+        </w:numPr>
+      </w:pPr>
+      <w:r>
+        <w:t xml:space="preserve">All members within the team must have a clear understanding of the scope of the project and understand the roles and responsibilities that one can bring towards the project. If there are certain troubles about anything about the group project and you feel like you may have to commit to other things, we can all discuss our situations at any given time during the process. </w:t>
+      </w:r>
+    </w:p>
+    <w:p>
+      <w:pPr>
+        <w:pStyle w:val="ListParagraph"/>
+      </w:pPr>
+    </w:p>
+    <w:p>
+      <w:r>
+        <w:t>Group chat room rules:</w:t>
+      </w:r>
+    </w:p>
+    <w:p>
+      <w:pPr>
+        <w:pStyle w:val="ListParagraph"/>
+      </w:pPr>
+    </w:p>
+    <w:p>
+      <w:pPr>
+        <w:pStyle w:val="ListParagraph"/>
+        <w:numPr>
+          <w:ilvl w:val="0"/>
+          <w:numId w:val="3"/>
+        </w:numPr>
+      </w:pPr>
+      <w:r>
+        <w:t xml:space="preserve">All other means of information that is not involved within the project will not be tolerated. The chat room is our evidence to show that we can communicate effectively as a team. </w:t>
+      </w:r>
+    </w:p>
+    <w:p/>
+    <w:p>
+      <w:pPr>
+        <w:pStyle w:val="ListParagraph"/>
+        <w:numPr>
+          <w:ilvl w:val="0"/>
+          <w:numId w:val="3"/>
+        </w:numPr>
+      </w:pPr>
+      <w:r>
+        <w:t xml:space="preserve">All documents should be uploaded to Git Hub, where we can see and edit our work as a team. We must learn how to use this website with the intention of completing each tasks the individual has been told. Please make an account and start the chat room. </w:t>
+      </w:r>
+    </w:p>
+    <w:p/>
+    <w:p>
+      <w:pPr>
+        <w:pStyle w:val="ListParagraph"/>
+      </w:pPr>
+      <w:hyperlink r:id="rId6" w:history="1">
+        <w:r>
+          <w:rPr>
+            <w:rStyle w:val="Hyperlink"/>
+          </w:rPr>
+          <w:t>Click Here For Git Hub</w:t>
+        </w:r>
+      </w:hyperlink>
+    </w:p>
+    <w:p>
+      <w:pPr>
+        <w:jc w:val="center"/>
+      </w:pPr>
+    </w:p>
+    <w:p/>
+    <w:p>
+      <w:r>
+        <w:t>Electronic Signatures:</w:t>
+      </w:r>
+    </w:p>
+    <w:p/>
+    <w:p>
+      <w:pPr>
+        <w:widowControl w:val="0"/>
+        <w:autoSpaceDE w:val="0"/>
+        <w:autoSpaceDN w:val="0"/>
+        <w:adjustRightInd w:val="0"/>
+        <w:spacing w:line="320" w:lineRule="atLeast"/>
+        <w:rPr>
+          <w:rFonts w:cs="Helvetica Neue"/>
+          <w:lang w:val="en-US"/>
+        </w:rPr>
+      </w:pPr>
+      <w:proofErr w:type="spellStart"/>
+      <w:r>
+        <w:rPr>
+          <w:rFonts w:cs="Helvetica Neue"/>
+          <w:lang w:val="en-US"/>
+        </w:rPr>
+        <w:t>Fahad</w:t>
+      </w:r>
+      <w:proofErr w:type="spellEnd"/>
+      <w:r>
+        <w:rPr>
+          <w:rFonts w:cs="Helvetica Neue"/>
+          <w:lang w:val="en-US"/>
+        </w:rPr>
+        <w:t xml:space="preserve"> 10008039</w:t>
+      </w:r>
+    </w:p>
+    <w:p>
+      <w:pPr>
+        <w:widowControl w:val="0"/>
+        <w:autoSpaceDE w:val="0"/>
+        <w:autoSpaceDN w:val="0"/>
+        <w:adjustRightInd w:val="0"/>
+        <w:spacing w:line="320" w:lineRule="atLeast"/>
+        <w:rPr>
+          <w:rFonts w:cs="Helvetica Neue"/>
+          <w:lang w:val="en-US"/>
+        </w:rPr>
+      </w:pPr>
+      <w:r>
+        <w:rPr>
+          <w:rFonts w:cs="Helvetica Neue"/>
+          <w:lang w:val="en-US"/>
+        </w:rPr>
+        <w:t>John-Michael 40090633</w:t>
+      </w:r>
+    </w:p>
+    <w:p>
+      <w:pPr>
+        <w:widowControl w:val="0"/>
+        <w:autoSpaceDE w:val="0"/>
+        <w:autoSpaceDN w:val="0"/>
+        <w:adjustRightInd w:val="0"/>
+        <w:spacing w:line="320" w:lineRule="atLeast"/>
+        <w:rPr>
+          <w:rFonts w:cs="Helvetica Neue"/>
+          <w:lang w:val="en-US"/>
+        </w:rPr>
+      </w:pPr>
+      <w:r>
+        <w:rPr>
+          <w:rFonts w:cs="Helvetica Neue"/>
+          <w:lang w:val="en-US"/>
+        </w:rPr>
+        <w:t>Adam 40286847</w:t>
+      </w:r>
+    </w:p>
+    <w:p>
+      <w:pPr>
+        <w:widowControl w:val="0"/>
+        <w:autoSpaceDE w:val="0"/>
+        <w:autoSpaceDN w:val="0"/>
+        <w:adjustRightInd w:val="0"/>
+        <w:spacing w:line="320" w:lineRule="atLeast"/>
+        <w:rPr>
+          <w:rFonts w:cs="Helvetica Neue"/>
+          <w:lang w:val="en-US"/>
+        </w:rPr>
+      </w:pPr>
+      <w:r>
+        <w:rPr>
+          <w:rFonts w:cs="Helvetica Neue"/>
+          <w:lang w:val="en-US"/>
+        </w:rPr>
+        <w:t>John 40176463</w:t>
+      </w:r>
+    </w:p>
+    <w:p>
+      <w:pPr>
+        <w:widowControl w:val="0"/>
+        <w:autoSpaceDE w:val="0"/>
+        <w:autoSpaceDN w:val="0"/>
+        <w:adjustRightInd w:val="0"/>
+        <w:spacing w:line="320" w:lineRule="atLeast"/>
+        <w:rPr>
+          <w:rFonts w:cs="Helvetica Neue"/>
+          <w:lang w:val="en-US"/>
+        </w:rPr>
+      </w:pPr>
+      <w:r>
+        <w:rPr>
+          <w:rFonts w:cs="Helvetica Neue"/>
+          <w:lang w:val="en-US"/>
+        </w:rPr>
+        <w:t>Aamir 40282272</w:t>
+      </w:r>
+    </w:p>
+    <w:p>
+      <w:pPr>
+        <w:widowControl w:val="0"/>
+        <w:autoSpaceDE w:val="0"/>
+        <w:autoSpaceDN w:val="0"/>
+        <w:adjustRightInd w:val="0"/>
+        <w:spacing w:line="320" w:lineRule="atLeast"/>
+        <w:rPr>
+          <w:rFonts w:cs="Helvetica Neue"/>
+          <w:lang w:val="en-US"/>
+        </w:rPr>
+      </w:pPr>
+      <w:proofErr w:type="spellStart"/>
+      <w:r>
+        <w:rPr>
+          <w:rFonts w:cs="Helvetica Neue"/>
+          <w:lang w:val="en-US"/>
+        </w:rPr>
+        <w:t>Usman</w:t>
+      </w:r>
+      <w:proofErr w:type="spellEnd"/>
+      <w:r>
+        <w:rPr>
+          <w:rFonts w:cs="Helvetica Neue"/>
+          <w:lang w:val="en-US"/>
+        </w:rPr>
+        <w:t xml:space="preserve"> 40096834</w:t>
+      </w:r>
+    </w:p>
+    <w:p/>
     <w:sectPr>
       <w:pgSz w:w="11900" w:h="16840"/>
       <w:pgMar w:top="1440" w:right="1800" w:bottom="1440" w:left="1800" w:header="708" w:footer="708" w:gutter="0"/>
@@ -1993,10 +2501,10 @@
 <file path=word/numbering.xml><?xml version="1.0" encoding="utf-8"?>
 <w:numbering xmlns:wpc="http://schemas.microsoft.com/office/word/2010/wordprocessingCanvas" xmlns:mo="http://schemas.microsoft.com/office/mac/office/2008/main" xmlns:mc="http://schemas.openxmlformats.org/markup-compatibility/2006" xmlns:mv="urn:schemas-microsoft-com:mac:vml" xmlns:o="urn:schemas-microsoft-com:office:office" xmlns:r="http://schemas.openxmlformats.org/officeDocument/2006/relationships" xmlns:m="http://schemas.openxmlformats.org/officeDocument/2006/math" xmlns:v="urn:schemas-microsoft-com:vml" xmlns:wp14="http://schemas.microsoft.com/office/word/2010/wordprocessingDrawing" xmlns:wp="http://schemas.openxmlformats.org/drawingml/2006/wordprocessingDrawing" xmlns:w10="urn:schemas-microsoft-com:office:word" xmlns:w="http://schemas.openxmlformats.org/wordprocessingml/2006/main" xmlns:w14="http://schemas.microsoft.com/office/word/2010/wordml" xmlns:wpg="http://schemas.microsoft.com/office/word/2010/wordprocessingGroup" xmlns:wpi="http://schemas.microsoft.com/office/word/2010/wordprocessingInk" xmlns:wne="http://schemas.microsoft.com/office/word/2006/wordml" xmlns:wps="http://schemas.microsoft.com/office/word/2010/wordprocessingShape" mc:Ignorable="w14 wp14">
   <w:abstractNum w:abstractNumId="0">
-    <w:nsid w:val="38171135"/>
+    <w:nsid w:val="107C10E5"/>
     <w:multiLevelType w:val="hybridMultilevel"/>
-    <w:tmpl w:val="00A40672"/>
-    <w:lvl w:ilvl="0" w:tplc="83D63F34">
+    <w:tmpl w:val="8DEE50F4"/>
+    <w:lvl w:ilvl="0" w:tplc="4BF0C734">
       <w:numFmt w:val="bullet"/>
       <w:lvlText w:val=""/>
       <w:lvlJc w:val="left"/>
@@ -2016,7 +2524,7 @@
         <w:ind w:left="1440" w:hanging="360"/>
       </w:pPr>
       <w:rPr>
-        <w:rFonts w:ascii="Courier New" w:hAnsi="Courier New" w:hint="default"/>
+        <w:rFonts w:ascii="Courier New" w:hAnsi="Courier New" w:cs="Courier New" w:hint="default"/>
       </w:rPr>
     </w:lvl>
     <w:lvl w:ilvl="2" w:tplc="04090005" w:tentative="1">
@@ -2052,7 +2560,7 @@
         <w:ind w:left="3600" w:hanging="360"/>
       </w:pPr>
       <w:rPr>
-        <w:rFonts w:ascii="Courier New" w:hAnsi="Courier New" w:hint="default"/>
+        <w:rFonts w:ascii="Courier New" w:hAnsi="Courier New" w:cs="Courier New" w:hint="default"/>
       </w:rPr>
     </w:lvl>
     <w:lvl w:ilvl="5" w:tplc="04090005" w:tentative="1">
@@ -2088,6 +2596,118 @@
         <w:ind w:left="5760" w:hanging="360"/>
       </w:pPr>
       <w:rPr>
+        <w:rFonts w:ascii="Courier New" w:hAnsi="Courier New" w:cs="Courier New" w:hint="default"/>
+      </w:rPr>
+    </w:lvl>
+    <w:lvl w:ilvl="8" w:tplc="04090005" w:tentative="1">
+      <w:start w:val="1"/>
+      <w:numFmt w:val="bullet"/>
+      <w:lvlText w:val=""/>
+      <w:lvlJc w:val="left"/>
+      <w:pPr>
+        <w:ind w:left="6480" w:hanging="360"/>
+      </w:pPr>
+      <w:rPr>
+        <w:rFonts w:ascii="Wingdings" w:hAnsi="Wingdings" w:hint="default"/>
+      </w:rPr>
+    </w:lvl>
+  </w:abstractNum>
+  <w:abstractNum w:abstractNumId="1">
+    <w:nsid w:val="38171135"/>
+    <w:multiLevelType w:val="hybridMultilevel"/>
+    <w:tmpl w:val="00A40672"/>
+    <w:lvl w:ilvl="0" w:tplc="83D63F34">
+      <w:numFmt w:val="bullet"/>
+      <w:lvlText w:val=""/>
+      <w:lvlJc w:val="left"/>
+      <w:pPr>
+        <w:ind w:left="720" w:hanging="360"/>
+      </w:pPr>
+      <w:rPr>
+        <w:rFonts w:ascii="Symbol" w:eastAsiaTheme="minorEastAsia" w:hAnsi="Symbol" w:cstheme="minorBidi" w:hint="default"/>
+      </w:rPr>
+    </w:lvl>
+    <w:lvl w:ilvl="1" w:tplc="04090003" w:tentative="1">
+      <w:start w:val="1"/>
+      <w:numFmt w:val="bullet"/>
+      <w:lvlText w:val="o"/>
+      <w:lvlJc w:val="left"/>
+      <w:pPr>
+        <w:ind w:left="1440" w:hanging="360"/>
+      </w:pPr>
+      <w:rPr>
+        <w:rFonts w:ascii="Courier New" w:hAnsi="Courier New" w:hint="default"/>
+      </w:rPr>
+    </w:lvl>
+    <w:lvl w:ilvl="2" w:tplc="04090005" w:tentative="1">
+      <w:start w:val="1"/>
+      <w:numFmt w:val="bullet"/>
+      <w:lvlText w:val=""/>
+      <w:lvlJc w:val="left"/>
+      <w:pPr>
+        <w:ind w:left="2160" w:hanging="360"/>
+      </w:pPr>
+      <w:rPr>
+        <w:rFonts w:ascii="Wingdings" w:hAnsi="Wingdings" w:hint="default"/>
+      </w:rPr>
+    </w:lvl>
+    <w:lvl w:ilvl="3" w:tplc="04090001" w:tentative="1">
+      <w:start w:val="1"/>
+      <w:numFmt w:val="bullet"/>
+      <w:lvlText w:val=""/>
+      <w:lvlJc w:val="left"/>
+      <w:pPr>
+        <w:ind w:left="2880" w:hanging="360"/>
+      </w:pPr>
+      <w:rPr>
+        <w:rFonts w:ascii="Symbol" w:hAnsi="Symbol" w:hint="default"/>
+      </w:rPr>
+    </w:lvl>
+    <w:lvl w:ilvl="4" w:tplc="04090003" w:tentative="1">
+      <w:start w:val="1"/>
+      <w:numFmt w:val="bullet"/>
+      <w:lvlText w:val="o"/>
+      <w:lvlJc w:val="left"/>
+      <w:pPr>
+        <w:ind w:left="3600" w:hanging="360"/>
+      </w:pPr>
+      <w:rPr>
+        <w:rFonts w:ascii="Courier New" w:hAnsi="Courier New" w:hint="default"/>
+      </w:rPr>
+    </w:lvl>
+    <w:lvl w:ilvl="5" w:tplc="04090005" w:tentative="1">
+      <w:start w:val="1"/>
+      <w:numFmt w:val="bullet"/>
+      <w:lvlText w:val=""/>
+      <w:lvlJc w:val="left"/>
+      <w:pPr>
+        <w:ind w:left="4320" w:hanging="360"/>
+      </w:pPr>
+      <w:rPr>
+        <w:rFonts w:ascii="Wingdings" w:hAnsi="Wingdings" w:hint="default"/>
+      </w:rPr>
+    </w:lvl>
+    <w:lvl w:ilvl="6" w:tplc="04090001" w:tentative="1">
+      <w:start w:val="1"/>
+      <w:numFmt w:val="bullet"/>
+      <w:lvlText w:val=""/>
+      <w:lvlJc w:val="left"/>
+      <w:pPr>
+        <w:ind w:left="5040" w:hanging="360"/>
+      </w:pPr>
+      <w:rPr>
+        <w:rFonts w:ascii="Symbol" w:hAnsi="Symbol" w:hint="default"/>
+      </w:rPr>
+    </w:lvl>
+    <w:lvl w:ilvl="7" w:tplc="04090003" w:tentative="1">
+      <w:start w:val="1"/>
+      <w:numFmt w:val="bullet"/>
+      <w:lvlText w:val="o"/>
+      <w:lvlJc w:val="left"/>
+      <w:pPr>
+        <w:ind w:left="5760" w:hanging="360"/>
+      </w:pPr>
+      <w:rPr>
         <w:rFonts w:ascii="Courier New" w:hAnsi="Courier New" w:hint="default"/>
       </w:rPr>
     </w:lvl>
@@ -2104,7 +2724,7 @@
       </w:rPr>
     </w:lvl>
   </w:abstractNum>
-  <w:abstractNum w:abstractNumId="1">
+  <w:abstractNum w:abstractNumId="2">
     <w:nsid w:val="4FF77744"/>
     <w:multiLevelType w:val="hybridMultilevel"/>
     <w:tmpl w:val="643485D2"/>
@@ -2217,11 +2837,129 @@
       </w:rPr>
     </w:lvl>
   </w:abstractNum>
+  <w:abstractNum w:abstractNumId="3">
+    <w:nsid w:val="73A85376"/>
+    <w:multiLevelType w:val="hybridMultilevel"/>
+    <w:tmpl w:val="5AEECE46"/>
+    <w:lvl w:ilvl="0" w:tplc="E3A23DBA">
+      <w:numFmt w:val="bullet"/>
+      <w:lvlText w:val=""/>
+      <w:lvlJc w:val="left"/>
+      <w:pPr>
+        <w:ind w:left="720" w:hanging="360"/>
+      </w:pPr>
+      <w:rPr>
+        <w:rFonts w:ascii="Symbol" w:eastAsiaTheme="minorEastAsia" w:hAnsi="Symbol" w:cstheme="minorBidi" w:hint="default"/>
+      </w:rPr>
+    </w:lvl>
+    <w:lvl w:ilvl="1" w:tplc="04090003" w:tentative="1">
+      <w:start w:val="1"/>
+      <w:numFmt w:val="bullet"/>
+      <w:lvlText w:val="o"/>
+      <w:lvlJc w:val="left"/>
+      <w:pPr>
+        <w:ind w:left="1440" w:hanging="360"/>
+      </w:pPr>
+      <w:rPr>
+        <w:rFonts w:ascii="Courier New" w:hAnsi="Courier New" w:hint="default"/>
+      </w:rPr>
+    </w:lvl>
+    <w:lvl w:ilvl="2" w:tplc="04090005" w:tentative="1">
+      <w:start w:val="1"/>
+      <w:numFmt w:val="bullet"/>
+      <w:lvlText w:val=""/>
+      <w:lvlJc w:val="left"/>
+      <w:pPr>
+        <w:ind w:left="2160" w:hanging="360"/>
+      </w:pPr>
+      <w:rPr>
+        <w:rFonts w:ascii="Wingdings" w:hAnsi="Wingdings" w:hint="default"/>
+      </w:rPr>
+    </w:lvl>
+    <w:lvl w:ilvl="3" w:tplc="04090001" w:tentative="1">
+      <w:start w:val="1"/>
+      <w:numFmt w:val="bullet"/>
+      <w:lvlText w:val=""/>
+      <w:lvlJc w:val="left"/>
+      <w:pPr>
+        <w:ind w:left="2880" w:hanging="360"/>
+      </w:pPr>
+      <w:rPr>
+        <w:rFonts w:ascii="Symbol" w:hAnsi="Symbol" w:hint="default"/>
+      </w:rPr>
+    </w:lvl>
+    <w:lvl w:ilvl="4" w:tplc="04090003" w:tentative="1">
+      <w:start w:val="1"/>
+      <w:numFmt w:val="bullet"/>
+      <w:lvlText w:val="o"/>
+      <w:lvlJc w:val="left"/>
+      <w:pPr>
+        <w:ind w:left="3600" w:hanging="360"/>
+      </w:pPr>
+      <w:rPr>
+        <w:rFonts w:ascii="Courier New" w:hAnsi="Courier New" w:hint="default"/>
+      </w:rPr>
+    </w:lvl>
+    <w:lvl w:ilvl="5" w:tplc="04090005" w:tentative="1">
+      <w:start w:val="1"/>
+      <w:numFmt w:val="bullet"/>
+      <w:lvlText w:val=""/>
+      <w:lvlJc w:val="left"/>
+      <w:pPr>
+        <w:ind w:left="4320" w:hanging="360"/>
+      </w:pPr>
+      <w:rPr>
+        <w:rFonts w:ascii="Wingdings" w:hAnsi="Wingdings" w:hint="default"/>
+      </w:rPr>
+    </w:lvl>
+    <w:lvl w:ilvl="6" w:tplc="04090001" w:tentative="1">
+      <w:start w:val="1"/>
+      <w:numFmt w:val="bullet"/>
+      <w:lvlText w:val=""/>
+      <w:lvlJc w:val="left"/>
+      <w:pPr>
+        <w:ind w:left="5040" w:hanging="360"/>
+      </w:pPr>
+      <w:rPr>
+        <w:rFonts w:ascii="Symbol" w:hAnsi="Symbol" w:hint="default"/>
+      </w:rPr>
+    </w:lvl>
+    <w:lvl w:ilvl="7" w:tplc="04090003" w:tentative="1">
+      <w:start w:val="1"/>
+      <w:numFmt w:val="bullet"/>
+      <w:lvlText w:val="o"/>
+      <w:lvlJc w:val="left"/>
+      <w:pPr>
+        <w:ind w:left="5760" w:hanging="360"/>
+      </w:pPr>
+      <w:rPr>
+        <w:rFonts w:ascii="Courier New" w:hAnsi="Courier New" w:hint="default"/>
+      </w:rPr>
+    </w:lvl>
+    <w:lvl w:ilvl="8" w:tplc="04090005" w:tentative="1">
+      <w:start w:val="1"/>
+      <w:numFmt w:val="bullet"/>
+      <w:lvlText w:val=""/>
+      <w:lvlJc w:val="left"/>
+      <w:pPr>
+        <w:ind w:left="6480" w:hanging="360"/>
+      </w:pPr>
+      <w:rPr>
+        <w:rFonts w:ascii="Wingdings" w:hAnsi="Wingdings" w:hint="default"/>
+      </w:rPr>
+    </w:lvl>
+  </w:abstractNum>
   <w:num w:numId="1">
+    <w:abstractNumId w:val="1"/>
+  </w:num>
+  <w:num w:numId="2">
+    <w:abstractNumId w:val="2"/>
+  </w:num>
+  <w:num w:numId="3">
     <w:abstractNumId w:val="0"/>
   </w:num>
-  <w:num w:numId="2">
-    <w:abstractNumId w:val="1"/>
+  <w:num w:numId="4">
+    <w:abstractNumId w:val="3"/>
   </w:num>
 </w:numbering>
 </file>
@@ -2420,6 +3158,91 @@
       <w:contextualSpacing/>
     </w:pPr>
   </w:style>
+  <w:style w:type="paragraph" w:styleId="BalloonText">
+    <w:name w:val="Balloon Text"/>
+    <w:basedOn w:val="Normal"/>
+    <w:link w:val="BalloonTextChar"/>
+    <w:uiPriority w:val="99"/>
+    <w:semiHidden/>
+    <w:unhideWhenUsed/>
+    <w:rsid w:val="00F0771A"/>
+    <w:rPr>
+      <w:rFonts w:ascii="Lucida Grande" w:hAnsi="Lucida Grande"/>
+      <w:sz w:val="18"/>
+      <w:szCs w:val="18"/>
+    </w:rPr>
+  </w:style>
+  <w:style w:type="character" w:customStyle="1" w:styleId="BalloonTextChar">
+    <w:name w:val="Balloon Text Char"/>
+    <w:basedOn w:val="DefaultParagraphFont"/>
+    <w:link w:val="BalloonText"/>
+    <w:uiPriority w:val="99"/>
+    <w:semiHidden/>
+    <w:rsid w:val="00F0771A"/>
+    <w:rPr>
+      <w:rFonts w:ascii="Lucida Grande" w:hAnsi="Lucida Grande"/>
+      <w:sz w:val="18"/>
+      <w:szCs w:val="18"/>
+    </w:rPr>
+  </w:style>
+  <w:style w:type="character" w:styleId="Hyperlink">
+    <w:name w:val="Hyperlink"/>
+    <w:basedOn w:val="DefaultParagraphFont"/>
+    <w:uiPriority w:val="99"/>
+    <w:unhideWhenUsed/>
+    <w:rsid w:val="007013D9"/>
+    <w:rPr>
+      <w:color w:val="0000FF" w:themeColor="hyperlink"/>
+      <w:u w:val="single"/>
+    </w:rPr>
+  </w:style>
+  <w:style w:type="paragraph" w:styleId="HTMLPreformatted">
+    <w:name w:val="HTML Preformatted"/>
+    <w:basedOn w:val="Normal"/>
+    <w:link w:val="HTMLPreformattedChar"/>
+    <w:uiPriority w:val="99"/>
+    <w:semiHidden/>
+    <w:unhideWhenUsed/>
+    <w:rsid w:val="00614AEC"/>
+    <w:pPr>
+      <w:tabs>
+        <w:tab w:val="left" w:pos="916"/>
+        <w:tab w:val="left" w:pos="1832"/>
+        <w:tab w:val="left" w:pos="2748"/>
+        <w:tab w:val="left" w:pos="3664"/>
+        <w:tab w:val="left" w:pos="4580"/>
+        <w:tab w:val="left" w:pos="5496"/>
+        <w:tab w:val="left" w:pos="6412"/>
+        <w:tab w:val="left" w:pos="7328"/>
+        <w:tab w:val="left" w:pos="8244"/>
+        <w:tab w:val="left" w:pos="9160"/>
+        <w:tab w:val="left" w:pos="10076"/>
+        <w:tab w:val="left" w:pos="10992"/>
+        <w:tab w:val="left" w:pos="11908"/>
+        <w:tab w:val="left" w:pos="12824"/>
+        <w:tab w:val="left" w:pos="13740"/>
+        <w:tab w:val="left" w:pos="14656"/>
+      </w:tabs>
+    </w:pPr>
+    <w:rPr>
+      <w:rFonts w:ascii="Courier" w:hAnsi="Courier" w:cs="Courier"/>
+      <w:sz w:val="20"/>
+      <w:szCs w:val="20"/>
+    </w:rPr>
+  </w:style>
+  <w:style w:type="character" w:customStyle="1" w:styleId="HTMLPreformattedChar">
+    <w:name w:val="HTML Preformatted Char"/>
+    <w:basedOn w:val="DefaultParagraphFont"/>
+    <w:link w:val="HTMLPreformatted"/>
+    <w:uiPriority w:val="99"/>
+    <w:semiHidden/>
+    <w:rsid w:val="00614AEC"/>
+    <w:rPr>
+      <w:rFonts w:ascii="Courier" w:hAnsi="Courier" w:cs="Courier"/>
+      <w:sz w:val="20"/>
+      <w:szCs w:val="20"/>
+    </w:rPr>
+  </w:style>
 </w:styles>
 </file>
 
@@ -2616,6 +3439,91 @@
       <w:ind w:left="720"/>
       <w:contextualSpacing/>
     </w:pPr>
+  </w:style>
+  <w:style w:type="paragraph" w:styleId="BalloonText">
+    <w:name w:val="Balloon Text"/>
+    <w:basedOn w:val="Normal"/>
+    <w:link w:val="BalloonTextChar"/>
+    <w:uiPriority w:val="99"/>
+    <w:semiHidden/>
+    <w:unhideWhenUsed/>
+    <w:rsid w:val="00F0771A"/>
+    <w:rPr>
+      <w:rFonts w:ascii="Lucida Grande" w:hAnsi="Lucida Grande"/>
+      <w:sz w:val="18"/>
+      <w:szCs w:val="18"/>
+    </w:rPr>
+  </w:style>
+  <w:style w:type="character" w:customStyle="1" w:styleId="BalloonTextChar">
+    <w:name w:val="Balloon Text Char"/>
+    <w:basedOn w:val="DefaultParagraphFont"/>
+    <w:link w:val="BalloonText"/>
+    <w:uiPriority w:val="99"/>
+    <w:semiHidden/>
+    <w:rsid w:val="00F0771A"/>
+    <w:rPr>
+      <w:rFonts w:ascii="Lucida Grande" w:hAnsi="Lucida Grande"/>
+      <w:sz w:val="18"/>
+      <w:szCs w:val="18"/>
+    </w:rPr>
+  </w:style>
+  <w:style w:type="character" w:styleId="Hyperlink">
+    <w:name w:val="Hyperlink"/>
+    <w:basedOn w:val="DefaultParagraphFont"/>
+    <w:uiPriority w:val="99"/>
+    <w:unhideWhenUsed/>
+    <w:rsid w:val="007013D9"/>
+    <w:rPr>
+      <w:color w:val="0000FF" w:themeColor="hyperlink"/>
+      <w:u w:val="single"/>
+    </w:rPr>
+  </w:style>
+  <w:style w:type="paragraph" w:styleId="HTMLPreformatted">
+    <w:name w:val="HTML Preformatted"/>
+    <w:basedOn w:val="Normal"/>
+    <w:link w:val="HTMLPreformattedChar"/>
+    <w:uiPriority w:val="99"/>
+    <w:semiHidden/>
+    <w:unhideWhenUsed/>
+    <w:rsid w:val="00614AEC"/>
+    <w:pPr>
+      <w:tabs>
+        <w:tab w:val="left" w:pos="916"/>
+        <w:tab w:val="left" w:pos="1832"/>
+        <w:tab w:val="left" w:pos="2748"/>
+        <w:tab w:val="left" w:pos="3664"/>
+        <w:tab w:val="left" w:pos="4580"/>
+        <w:tab w:val="left" w:pos="5496"/>
+        <w:tab w:val="left" w:pos="6412"/>
+        <w:tab w:val="left" w:pos="7328"/>
+        <w:tab w:val="left" w:pos="8244"/>
+        <w:tab w:val="left" w:pos="9160"/>
+        <w:tab w:val="left" w:pos="10076"/>
+        <w:tab w:val="left" w:pos="10992"/>
+        <w:tab w:val="left" w:pos="11908"/>
+        <w:tab w:val="left" w:pos="12824"/>
+        <w:tab w:val="left" w:pos="13740"/>
+        <w:tab w:val="left" w:pos="14656"/>
+      </w:tabs>
+    </w:pPr>
+    <w:rPr>
+      <w:rFonts w:ascii="Courier" w:hAnsi="Courier" w:cs="Courier"/>
+      <w:sz w:val="20"/>
+      <w:szCs w:val="20"/>
+    </w:rPr>
+  </w:style>
+  <w:style w:type="character" w:customStyle="1" w:styleId="HTMLPreformattedChar">
+    <w:name w:val="HTML Preformatted Char"/>
+    <w:basedOn w:val="DefaultParagraphFont"/>
+    <w:link w:val="HTMLPreformatted"/>
+    <w:uiPriority w:val="99"/>
+    <w:semiHidden/>
+    <w:rsid w:val="00614AEC"/>
+    <w:rPr>
+      <w:rFonts w:ascii="Courier" w:hAnsi="Courier" w:cs="Courier"/>
+      <w:sz w:val="20"/>
+      <w:szCs w:val="20"/>
+    </w:rPr>
   </w:style>
 </w:styles>
 </file>

</xml_diff>